<commit_message>
[branch)sc.mu] add list boken login
</commit_message>
<xml_diff>
--- a/wiki/后台url.docx
+++ b/wiki/后台url.docx
@@ -6,9 +6,6 @@
       <w:pPr>
         <w:pStyle w:val="2"/>
         <w:jc w:val="center"/>
-        <w:rPr>
-          <w:rFonts w:hint="eastAsia"/>
-        </w:rPr>
       </w:pPr>
       <w:r>
         <w:t>xuptsec</w:t>
@@ -101,6 +98,11 @@
       </w:r>
     </w:p>
     <w:p>
+      <w:pPr>
+        <w:rPr>
+          <w:rFonts w:hint="eastAsia"/>
+        </w:rPr>
+      </w:pPr>
       <w:r>
         <w:rPr>
           <w:rFonts w:hint="eastAsia"/>
@@ -144,48 +146,176 @@
         <w:t>已报名学生信息</w:t>
       </w:r>
     </w:p>
-    <w:p/>
     <w:p>
       <w:pPr>
-        <w:rPr>
-          <w:rFonts w:hint="eastAsia"/>
-        </w:rPr>
+        <w:ind w:leftChars="300" w:left="630"/>
       </w:pPr>
       <w:r>
-        <w:rPr>
-          <w:rFonts w:hint="eastAsia"/>
-        </w:rPr>
-        <w:t>http://mu.s1.natapp.cc</w:t>
-      </w:r>
-      <w:r>
-        <w:t xml:space="preserve"> /api/participator /insert</w:t>
-      </w:r>
-      <w:r>
-        <w:tab/>
-      </w:r>
-      <w:r>
-        <w:tab/>
-      </w:r>
-      <w:r>
-        <w:rPr>
-          <w:rFonts w:hint="eastAsia"/>
-        </w:rPr>
-        <w:t>学生报名</w:t>
-      </w:r>
-      <w:r>
-        <w:t>（</w:t>
-      </w:r>
-      <w:r>
-        <w:rPr>
-          <w:rFonts w:hint="eastAsia"/>
-        </w:rPr>
-        <w:t>json</w:t>
+        <w:t>stuName</w:t>
+      </w:r>
+      <w:r>
+        <w:rPr>
+          <w:rFonts w:hint="eastAsia"/>
+        </w:rPr>
+        <w:t>真实姓名</w:t>
+      </w:r>
+    </w:p>
+    <w:p>
+      <w:pPr>
+        <w:ind w:leftChars="300" w:left="630"/>
+      </w:pPr>
+      <w:r>
+        <w:t>stuSex</w:t>
+      </w:r>
+      <w:r>
+        <w:t xml:space="preserve">  </w:t>
+      </w:r>
+      <w:r>
+        <w:rPr>
+          <w:rFonts w:hint="eastAsia"/>
+        </w:rPr>
+        <w:t>性别</w:t>
+      </w:r>
+    </w:p>
+    <w:p>
+      <w:pPr>
+        <w:ind w:leftChars="300" w:left="630"/>
+      </w:pPr>
+      <w:r>
+        <w:t>stuClass</w:t>
+      </w:r>
+      <w:r>
+        <w:t xml:space="preserve">  </w:t>
+      </w:r>
+      <w:r>
+        <w:rPr>
+          <w:rFonts w:hint="eastAsia"/>
+        </w:rPr>
+        <w:t>专业班级</w:t>
+      </w:r>
+    </w:p>
+    <w:p>
+      <w:pPr>
+        <w:ind w:leftChars="300" w:left="630"/>
+      </w:pPr>
+      <w:r>
+        <w:t>stuNumber</w:t>
+      </w:r>
+      <w:r>
+        <w:t xml:space="preserve"> </w:t>
+      </w:r>
+      <w:r>
+        <w:rPr>
+          <w:rFonts w:hint="eastAsia"/>
+        </w:rPr>
+        <w:t>学号</w:t>
       </w:r>
       <w:bookmarkStart w:id="0" w:name="_GoBack"/>
       <w:bookmarkEnd w:id="0"/>
+    </w:p>
+    <w:p>
+      <w:pPr>
+        <w:ind w:leftChars="300" w:left="630"/>
+      </w:pPr>
+      <w:r>
+        <w:t>stuTel</w:t>
+      </w:r>
+      <w:r>
+        <w:t xml:space="preserve"> </w:t>
+      </w:r>
+      <w:r>
+        <w:tab/>
+      </w:r>
+      <w:r>
+        <w:rPr>
+          <w:rFonts w:hint="eastAsia"/>
+        </w:rPr>
+        <w:t>电话</w:t>
+      </w:r>
+    </w:p>
+    <w:p>
+      <w:pPr>
+        <w:ind w:leftChars="300" w:left="630"/>
+      </w:pPr>
+      <w:r>
+        <w:t>stuGroup</w:t>
+      </w:r>
+      <w:r>
+        <w:tab/>
+      </w:r>
+      <w:r>
+        <w:tab/>
+      </w:r>
+      <w:r>
+        <w:rPr>
+          <w:rFonts w:hint="eastAsia"/>
+        </w:rPr>
+        <w:t>选择组别</w:t>
+      </w:r>
+    </w:p>
+    <w:p>
+      <w:pPr>
+        <w:ind w:leftChars="300" w:left="630"/>
+      </w:pPr>
+      <w:r>
+        <w:t>stuIntro</w:t>
+      </w:r>
+      <w:r>
+        <w:tab/>
+      </w:r>
+      <w:r>
+        <w:tab/>
+      </w:r>
+      <w:r>
+        <w:rPr>
+          <w:rFonts w:hint="eastAsia"/>
+        </w:rPr>
+        <w:t>个人介绍</w:t>
+      </w:r>
+    </w:p>
+    <w:p/>
+    <w:p>
+      <w:r>
+        <w:rPr>
+          <w:rFonts w:hint="eastAsia"/>
+        </w:rPr>
+        <w:t>http://mu.s1.natapp.cc</w:t>
+      </w:r>
+      <w:r>
+        <w:t xml:space="preserve"> /api/participator /insert</w:t>
+      </w:r>
+      <w:r>
+        <w:tab/>
+      </w:r>
+      <w:r>
+        <w:tab/>
+      </w:r>
+      <w:r>
+        <w:rPr>
+          <w:rFonts w:hint="eastAsia"/>
+        </w:rPr>
+        <w:t>学生报名</w:t>
+      </w:r>
+      <w:r>
+        <w:t>（</w:t>
+      </w:r>
+      <w:r>
+        <w:rPr>
+          <w:rFonts w:hint="eastAsia"/>
+        </w:rPr>
+        <w:t>json</w:t>
+      </w:r>
       <w:r>
         <w:t>）</w:t>
       </w:r>
+    </w:p>
+    <w:p/>
+    <w:p>
+      <w:pPr>
+        <w:rPr>
+          <w:rFonts w:hint="eastAsia"/>
+        </w:rPr>
+      </w:pPr>
     </w:p>
     <w:sectPr>
       <w:pgSz w:w="11906" w:h="16838"/>

</xml_diff>

<commit_message>
[sc.mu] add find member
</commit_message>
<xml_diff>
--- a/wiki/后台url.docx
+++ b/wiki/后台url.docx
@@ -98,11 +98,6 @@
       </w:r>
     </w:p>
     <w:p>
-      <w:pPr>
-        <w:rPr>
-          <w:rFonts w:hint="eastAsia"/>
-        </w:rPr>
-      </w:pPr>
       <w:r>
         <w:rPr>
           <w:rFonts w:hint="eastAsia"/>
@@ -148,10 +143,36 @@
     </w:p>
     <w:p>
       <w:pPr>
+        <w:ind w:left="210" w:firstLine="420"/>
+      </w:pPr>
+      <w:r>
+        <w:t>stu</w:t>
+      </w:r>
+      <w:r>
+        <w:t>Id</w:t>
+      </w:r>
+      <w:r>
+        <w:tab/>
+      </w:r>
+      <w:r>
+        <w:tab/>
+      </w:r>
+      <w:r>
+        <w:rPr>
+          <w:rFonts w:hint="eastAsia"/>
+        </w:rPr>
+        <w:t>身份标识</w:t>
+      </w:r>
+    </w:p>
+    <w:p>
+      <w:pPr>
         <w:ind w:leftChars="300" w:left="630"/>
       </w:pPr>
       <w:r>
-        <w:t>stuName</w:t>
+        <w:t>stu</w:t>
+      </w:r>
+      <w:r>
+        <w:t>Name</w:t>
       </w:r>
       <w:r>
         <w:rPr>
@@ -165,7 +186,10 @@
         <w:ind w:leftChars="300" w:left="630"/>
       </w:pPr>
       <w:r>
-        <w:t>stuSex</w:t>
+        <w:t>stu</w:t>
+      </w:r>
+      <w:r>
+        <w:t>Sex</w:t>
       </w:r>
       <w:r>
         <w:t xml:space="preserve">  </w:t>
@@ -182,7 +206,10 @@
         <w:ind w:leftChars="300" w:left="630"/>
       </w:pPr>
       <w:r>
-        <w:t>stuClass</w:t>
+        <w:t>stu</w:t>
+      </w:r>
+      <w:r>
+        <w:t>Class</w:t>
       </w:r>
       <w:r>
         <w:t xml:space="preserve">  </w:t>
@@ -199,7 +226,10 @@
         <w:ind w:leftChars="300" w:left="630"/>
       </w:pPr>
       <w:r>
-        <w:t>stuNumber</w:t>
+        <w:t>stu</w:t>
+      </w:r>
+      <w:r>
+        <w:t>Number</w:t>
       </w:r>
       <w:r>
         <w:t xml:space="preserve"> </w:t>
@@ -209,56 +239,248 @@
           <w:rFonts w:hint="eastAsia"/>
         </w:rPr>
         <w:t>学号</w:t>
+      </w:r>
+    </w:p>
+    <w:p>
+      <w:pPr>
+        <w:ind w:leftChars="300" w:left="630"/>
+      </w:pPr>
+      <w:r>
+        <w:t>stu</w:t>
+      </w:r>
+      <w:r>
+        <w:t>Tel</w:t>
+      </w:r>
+      <w:r>
+        <w:t xml:space="preserve"> </w:t>
+      </w:r>
+      <w:r>
+        <w:tab/>
+      </w:r>
+      <w:r>
+        <w:rPr>
+          <w:rFonts w:hint="eastAsia"/>
+        </w:rPr>
+        <w:t>电话</w:t>
+      </w:r>
+    </w:p>
+    <w:p>
+      <w:pPr>
+        <w:ind w:leftChars="300" w:left="630"/>
+      </w:pPr>
+      <w:r>
+        <w:t>stu</w:t>
+      </w:r>
+      <w:r>
+        <w:t>Group</w:t>
+      </w:r>
+      <w:r>
+        <w:tab/>
+      </w:r>
+      <w:r>
+        <w:tab/>
+      </w:r>
+      <w:r>
+        <w:rPr>
+          <w:rFonts w:hint="eastAsia"/>
+        </w:rPr>
+        <w:t>选择组别</w:t>
+      </w:r>
+    </w:p>
+    <w:p>
+      <w:pPr>
+        <w:ind w:leftChars="300" w:left="630"/>
+      </w:pPr>
+      <w:r>
+        <w:t>stu</w:t>
+      </w:r>
+      <w:r>
+        <w:t>Intro</w:t>
+      </w:r>
+      <w:r>
+        <w:tab/>
+      </w:r>
+      <w:r>
+        <w:tab/>
+      </w:r>
+      <w:r>
+        <w:rPr>
+          <w:rFonts w:hint="eastAsia"/>
+        </w:rPr>
+        <w:t>个人介绍</w:t>
+      </w:r>
+    </w:p>
+    <w:p/>
+    <w:p>
+      <w:r>
+        <w:rPr>
+          <w:rFonts w:hint="eastAsia"/>
+        </w:rPr>
+        <w:t>http://mu.s1.natapp.cc</w:t>
+      </w:r>
+      <w:r>
+        <w:t xml:space="preserve"> /api/participator /insert</w:t>
+      </w:r>
+      <w:r>
+        <w:tab/>
+      </w:r>
+      <w:r>
+        <w:tab/>
+      </w:r>
+      <w:r>
+        <w:rPr>
+          <w:rFonts w:hint="eastAsia"/>
+        </w:rPr>
+        <w:t>学生报名</w:t>
+      </w:r>
+      <w:r>
+        <w:t>（</w:t>
+      </w:r>
+      <w:r>
+        <w:rPr>
+          <w:rFonts w:hint="eastAsia"/>
+        </w:rPr>
+        <w:t>json</w:t>
+      </w:r>
+      <w:r>
+        <w:t>）</w:t>
+      </w:r>
+    </w:p>
+    <w:p/>
+    <w:p/>
+    <w:p>
+      <w:hyperlink r:id="rId4" w:history="1">
+        <w:r>
+          <w:rPr>
+            <w:rStyle w:val="a3"/>
+          </w:rPr>
+          <w:t>http://mu.s1.natapp.cc/api/member/find</w:t>
+        </w:r>
+      </w:hyperlink>
+      <w:r>
+        <w:tab/>
+      </w:r>
+      <w:r>
+        <w:rPr>
+          <w:rFonts w:hint="eastAsia"/>
+        </w:rPr>
+        <w:t>查询</w:t>
+      </w:r>
+      <w:r>
+        <w:t>实验室内部成员</w:t>
+      </w:r>
+    </w:p>
+    <w:p>
+      <w:r>
+        <w:tab/>
+      </w:r>
+      <w:r>
+        <w:t>peopleId</w:t>
+      </w:r>
+      <w:r>
+        <w:tab/>
+      </w:r>
+      <w:r>
+        <w:tab/>
+      </w:r>
+      <w:r>
+        <w:rPr>
+          <w:rFonts w:hint="eastAsia"/>
+        </w:rPr>
+        <w:t>身份标识</w:t>
+      </w:r>
+    </w:p>
+    <w:p>
+      <w:pPr>
+        <w:ind w:leftChars="300" w:left="630"/>
+      </w:pPr>
+      <w:r>
+        <w:t>people</w:t>
+      </w:r>
+      <w:r>
+        <w:t>Name</w:t>
+      </w:r>
+      <w:r>
+        <w:rPr>
+          <w:rFonts w:hint="eastAsia"/>
+        </w:rPr>
+        <w:t>真实姓名</w:t>
+      </w:r>
+    </w:p>
+    <w:p>
+      <w:pPr>
+        <w:ind w:leftChars="300" w:left="630"/>
+      </w:pPr>
+      <w:r>
+        <w:t>people</w:t>
+      </w:r>
+      <w:r>
+        <w:t>Sex</w:t>
+      </w:r>
+      <w:r>
+        <w:t xml:space="preserve">  </w:t>
+      </w:r>
+      <w:r>
+        <w:rPr>
+          <w:rFonts w:hint="eastAsia"/>
+        </w:rPr>
+        <w:t>性别</w:t>
+      </w:r>
+    </w:p>
+    <w:p>
+      <w:pPr>
+        <w:ind w:leftChars="300" w:left="630"/>
+      </w:pPr>
+      <w:r>
+        <w:t>people</w:t>
+      </w:r>
+      <w:r>
+        <w:t>Class</w:t>
+      </w:r>
+      <w:r>
+        <w:t xml:space="preserve">  </w:t>
+      </w:r>
+      <w:r>
+        <w:rPr>
+          <w:rFonts w:hint="eastAsia"/>
+        </w:rPr>
+        <w:t>专业班级</w:t>
+      </w:r>
+    </w:p>
+    <w:p>
+      <w:pPr>
+        <w:ind w:left="210" w:firstLine="420"/>
+      </w:pPr>
+      <w:r>
+        <w:t>people</w:t>
+      </w:r>
+      <w:r>
+        <w:t>Group</w:t>
+      </w:r>
+      <w:r>
+        <w:tab/>
+      </w:r>
+      <w:r>
+        <w:tab/>
       </w:r>
       <w:bookmarkStart w:id="0" w:name="_GoBack"/>
       <w:bookmarkEnd w:id="0"/>
+      <w:r>
+        <w:rPr>
+          <w:rFonts w:hint="eastAsia"/>
+        </w:rPr>
+        <w:t>组别</w:t>
+      </w:r>
     </w:p>
     <w:p>
       <w:pPr>
         <w:ind w:leftChars="300" w:left="630"/>
       </w:pPr>
       <w:r>
-        <w:t>stuTel</w:t>
-      </w:r>
-      <w:r>
-        <w:t xml:space="preserve"> </w:t>
-      </w:r>
-      <w:r>
-        <w:tab/>
-      </w:r>
-      <w:r>
-        <w:rPr>
-          <w:rFonts w:hint="eastAsia"/>
-        </w:rPr>
-        <w:t>电话</w:t>
-      </w:r>
-    </w:p>
-    <w:p>
-      <w:pPr>
-        <w:ind w:leftChars="300" w:left="630"/>
-      </w:pPr>
-      <w:r>
-        <w:t>stuGroup</w:t>
-      </w:r>
-      <w:r>
-        <w:tab/>
-      </w:r>
-      <w:r>
-        <w:tab/>
-      </w:r>
-      <w:r>
-        <w:rPr>
-          <w:rFonts w:hint="eastAsia"/>
-        </w:rPr>
-        <w:t>选择组别</w:t>
-      </w:r>
-    </w:p>
-    <w:p>
-      <w:pPr>
-        <w:ind w:leftChars="300" w:left="630"/>
-      </w:pPr>
-      <w:r>
-        <w:t>stuIntro</w:t>
+        <w:t>people</w:t>
+      </w:r>
+      <w:r>
+        <w:t>Intro</w:t>
       </w:r>
       <w:r>
         <w:tab/>
@@ -273,50 +495,25 @@
         <w:t>个人介绍</w:t>
       </w:r>
     </w:p>
+    <w:p>
+      <w:r>
+        <w:tab/>
+        <w:t>picUrl</w:t>
+      </w:r>
+      <w:r>
+        <w:tab/>
+      </w:r>
+      <w:r>
+        <w:tab/>
+      </w:r>
+      <w:r>
+        <w:rPr>
+          <w:rFonts w:hint="eastAsia"/>
+        </w:rPr>
+        <w:t>图片</w:t>
+      </w:r>
+    </w:p>
     <w:p/>
-    <w:p>
-      <w:r>
-        <w:rPr>
-          <w:rFonts w:hint="eastAsia"/>
-        </w:rPr>
-        <w:t>http://mu.s1.natapp.cc</w:t>
-      </w:r>
-      <w:r>
-        <w:t xml:space="preserve"> /api/participator /insert</w:t>
-      </w:r>
-      <w:r>
-        <w:tab/>
-      </w:r>
-      <w:r>
-        <w:tab/>
-      </w:r>
-      <w:r>
-        <w:rPr>
-          <w:rFonts w:hint="eastAsia"/>
-        </w:rPr>
-        <w:t>学生报名</w:t>
-      </w:r>
-      <w:r>
-        <w:t>（</w:t>
-      </w:r>
-      <w:r>
-        <w:rPr>
-          <w:rFonts w:hint="eastAsia"/>
-        </w:rPr>
-        <w:t>json</w:t>
-      </w:r>
-      <w:r>
-        <w:t>）</w:t>
-      </w:r>
-    </w:p>
-    <w:p/>
-    <w:p>
-      <w:pPr>
-        <w:rPr>
-          <w:rFonts w:hint="eastAsia"/>
-        </w:rPr>
-      </w:pPr>
-    </w:p>
     <w:sectPr>
       <w:pgSz w:w="11906" w:h="16838"/>
       <w:pgMar w:top="1440" w:right="1800" w:bottom="1440" w:left="1800" w:header="851" w:footer="992" w:gutter="0"/>
@@ -786,6 +983,17 @@
       <w:szCs w:val="32"/>
     </w:rPr>
   </w:style>
+  <w:style w:type="character" w:styleId="a3">
+    <w:name w:val="Hyperlink"/>
+    <w:basedOn w:val="a0"/>
+    <w:uiPriority w:val="99"/>
+    <w:unhideWhenUsed/>
+    <w:rsid w:val="00E431B8"/>
+    <w:rPr>
+      <w:color w:val="0563C1" w:themeColor="hyperlink"/>
+      <w:u w:val="single"/>
+    </w:rPr>
+  </w:style>
 </w:styles>
 </file>
 

</xml_diff>